<commit_message>
Add Changes to ppt
Added changes in the ppt and worksheet
</commit_message>
<xml_diff>
--- a/Kamballapalli_SunburstChart.docx
+++ b/Kamballapalli_SunburstChart.docx
@@ -314,9 +314,11 @@
           <v:shape id="_x0000_i1025" type="#_x0000_t75" style="width:77.25pt;height:50.25pt" o:ole="">
             <v:imagedata r:id="rId6" o:title=""/>
           </v:shape>
-          <o:OLEObject Type="Embed" ProgID="Excel.Sheet.12" ShapeID="_x0000_i1025" DrawAspect="Icon" ObjectID="_1552335366" r:id="rId7"/>
+          <o:OLEObject Type="Embed" ProgID="Excel.Sheet.12" ShapeID="_x0000_i1025" DrawAspect="Icon" ObjectID="_1552356493" r:id="rId7"/>
         </w:object>
       </w:r>
+      <w:bookmarkStart w:id="0" w:name="_GoBack"/>
+      <w:bookmarkEnd w:id="0"/>
     </w:p>
     <w:p>
       <w:pPr>
@@ -499,7 +501,25 @@
           <w:sz w:val="24"/>
           <w:szCs w:val="24"/>
         </w:rPr>
-        <w:t xml:space="preserve"> drag and drop Parent and sub</w:t>
+        <w:t xml:space="preserve"> drag and </w:t>
+      </w:r>
+      <w:proofErr w:type="gramStart"/>
+      <w:r>
+        <w:rPr>
+          <w:rFonts w:ascii="Cambria" w:hAnsi="Cambria"/>
+          <w:sz w:val="24"/>
+          <w:szCs w:val="24"/>
+        </w:rPr>
+        <w:t>drop</w:t>
+      </w:r>
+      <w:proofErr w:type="gramEnd"/>
+      <w:r>
+        <w:rPr>
+          <w:rFonts w:ascii="Cambria" w:hAnsi="Cambria"/>
+          <w:sz w:val="24"/>
+          <w:szCs w:val="24"/>
+        </w:rPr>
+        <w:t xml:space="preserve"> Parent and sub</w:t>
       </w:r>
       <w:r>
         <w:rPr>
@@ -1681,13 +1701,23 @@
           <w:szCs w:val="24"/>
         </w:rPr>
       </w:pPr>
-      <w:r>
-        <w:rPr>
-          <w:rFonts w:ascii="Cambria" w:hAnsi="Cambria"/>
-          <w:sz w:val="24"/>
-          <w:szCs w:val="24"/>
-        </w:rPr>
-        <w:t>Github Link:</w:t>
+      <w:proofErr w:type="spellStart"/>
+      <w:r>
+        <w:rPr>
+          <w:rFonts w:ascii="Cambria" w:hAnsi="Cambria"/>
+          <w:sz w:val="24"/>
+          <w:szCs w:val="24"/>
+        </w:rPr>
+        <w:t>Github</w:t>
+      </w:r>
+      <w:proofErr w:type="spellEnd"/>
+      <w:r>
+        <w:rPr>
+          <w:rFonts w:ascii="Cambria" w:hAnsi="Cambria"/>
+          <w:sz w:val="24"/>
+          <w:szCs w:val="24"/>
+        </w:rPr>
+        <w:t xml:space="preserve"> Link:</w:t>
       </w:r>
     </w:p>
     <w:p>
@@ -1728,8 +1758,6 @@
           <w:szCs w:val="24"/>
         </w:rPr>
       </w:pPr>
-      <w:bookmarkStart w:id="0" w:name="_GoBack"/>
-      <w:bookmarkEnd w:id="0"/>
     </w:p>
     <w:sectPr>
       <w:pgSz w:w="11906" w:h="16838"/>

</xml_diff>